<commit_message>
guardar cambios en manual de usuario, agrego procedimientos de clientes y mascotas
</commit_message>
<xml_diff>
--- a/documentos/Manual de usuario - SOFTVET.docx
+++ b/documentos/Manual de usuario - SOFTVET.docx
@@ -162,13 +162,8 @@
         <w:ind w:left="708"/>
       </w:pPr>
       <w:r>
-        <w:t xml:space="preserve">Mariano </w:t>
-      </w:r>
-      <w:proofErr w:type="spellStart"/>
-      <w:r>
-        <w:t>Celiz</w:t>
-      </w:r>
-      <w:proofErr w:type="spellEnd"/>
+        <w:t>Mariano Celiz</w:t>
+      </w:r>
     </w:p>
     <w:p>
       <w:pPr>
@@ -359,16 +354,27 @@
         <w:t xml:space="preserve"> de secciones donde podrá elegir que acción realizar.</w:t>
       </w:r>
     </w:p>
-    <w:p>
-      <w:r>
+    <w:p/>
+    <w:p>
+      <w:pPr>
         <w:rPr>
           <w:noProof/>
         </w:rPr>
+      </w:pPr>
+      <w:r>
+        <w:tab/>
+      </w:r>
+    </w:p>
+    <w:p>
+      <w:r>
+        <w:rPr>
+          <w:noProof/>
+        </w:rPr>
         <w:drawing>
-          <wp:inline distT="0" distB="0" distL="0" distR="0" wp14:anchorId="09C812A6" wp14:editId="78B56E70">
-            <wp:extent cx="5400040" cy="2882900"/>
+          <wp:inline distT="0" distB="0" distL="0" distR="0" wp14:anchorId="46AEA600" wp14:editId="7BD16BC5">
+            <wp:extent cx="5400040" cy="2598420"/>
             <wp:effectExtent l="0" t="0" r="0" b="0"/>
-            <wp:docPr id="7" name="Imagen 7"/>
+            <wp:docPr id="1" name="Imagen 1"/>
             <wp:cNvGraphicFramePr>
               <a:graphicFrameLocks xmlns:a="http://schemas.openxmlformats.org/drawingml/2006/main" noChangeAspect="1"/>
             </wp:cNvGraphicFramePr>
@@ -376,29 +382,30 @@
               <a:graphicData uri="http://schemas.openxmlformats.org/drawingml/2006/picture">
                 <pic:pic xmlns:pic="http://schemas.openxmlformats.org/drawingml/2006/picture">
                   <pic:nvPicPr>
-                    <pic:cNvPr id="7" name="Imagen 7"/>
+                    <pic:cNvPr id="1" name=""/>
                     <pic:cNvPicPr/>
                   </pic:nvPicPr>
-                  <pic:blipFill>
-                    <a:blip r:embed="rId7" cstate="print">
-                      <a:extLst>
-                        <a:ext uri="{28A0092B-C50C-407E-A947-70E740481C1C}">
-                          <a14:useLocalDpi xmlns:a14="http://schemas.microsoft.com/office/drawing/2010/main" val="0"/>
-                        </a:ext>
-                      </a:extLst>
-                    </a:blip>
-                    <a:stretch>
-                      <a:fillRect/>
-                    </a:stretch>
+                  <pic:blipFill rotWithShape="1">
+                    <a:blip r:embed="rId7"/>
+                    <a:srcRect t="9281" b="5184"/>
+                    <a:stretch/>
                   </pic:blipFill>
-                  <pic:spPr>
+                  <pic:spPr bwMode="auto">
                     <a:xfrm>
                       <a:off x="0" y="0"/>
-                      <a:ext cx="5400040" cy="2882900"/>
+                      <a:ext cx="5400040" cy="2598420"/>
                     </a:xfrm>
                     <a:prstGeom prst="rect">
                       <a:avLst/>
                     </a:prstGeom>
+                    <a:ln>
+                      <a:noFill/>
+                    </a:ln>
+                    <a:extLst>
+                      <a:ext uri="{53640926-AAD7-44D8-BBD7-CCE9431645EC}">
+                        <a14:shadowObscured xmlns:a14="http://schemas.microsoft.com/office/drawing/2010/main"/>
+                      </a:ext>
+                    </a:extLst>
                   </pic:spPr>
                 </pic:pic>
               </a:graphicData>
@@ -407,11 +414,6 @@
         </w:drawing>
       </w:r>
     </w:p>
-    <w:p>
-      <w:r>
-        <w:tab/>
-      </w:r>
-    </w:p>
     <w:p/>
     <w:p/>
     <w:p/>
@@ -459,19 +461,26 @@
       </w:r>
       <w:proofErr w:type="gramEnd"/>
       <w:r>
-        <w:t xml:space="preserve"> vamos a elegir Empleados y luego Ventas.</w:t>
-      </w:r>
-    </w:p>
-    <w:p>
-      <w:r>
+        <w:t xml:space="preserve"> vamos a elegir Empleados.</w:t>
+      </w:r>
+    </w:p>
+    <w:p>
+      <w:pPr>
         <w:rPr>
           <w:noProof/>
         </w:rPr>
+      </w:pPr>
+    </w:p>
+    <w:p>
+      <w:r>
+        <w:rPr>
+          <w:noProof/>
+        </w:rPr>
         <w:drawing>
-          <wp:inline distT="0" distB="0" distL="0" distR="0" wp14:anchorId="2E96AE32" wp14:editId="62C909E5">
-            <wp:extent cx="5400040" cy="2898140"/>
+          <wp:inline distT="0" distB="0" distL="0" distR="0" wp14:anchorId="7ED58F22" wp14:editId="34A306A6">
+            <wp:extent cx="5400040" cy="2560320"/>
             <wp:effectExtent l="0" t="0" r="0" b="0"/>
-            <wp:docPr id="8" name="Imagen 8"/>
+            <wp:docPr id="2" name="Imagen 2"/>
             <wp:cNvGraphicFramePr>
               <a:graphicFrameLocks xmlns:a="http://schemas.openxmlformats.org/drawingml/2006/main" noChangeAspect="1"/>
             </wp:cNvGraphicFramePr>
@@ -479,29 +488,30 @@
               <a:graphicData uri="http://schemas.openxmlformats.org/drawingml/2006/picture">
                 <pic:pic xmlns:pic="http://schemas.openxmlformats.org/drawingml/2006/picture">
                   <pic:nvPicPr>
-                    <pic:cNvPr id="8" name="Imagen 8"/>
+                    <pic:cNvPr id="1" name=""/>
                     <pic:cNvPicPr/>
                   </pic:nvPicPr>
-                  <pic:blipFill>
-                    <a:blip r:embed="rId8" cstate="print">
-                      <a:extLst>
-                        <a:ext uri="{28A0092B-C50C-407E-A947-70E740481C1C}">
-                          <a14:useLocalDpi xmlns:a14="http://schemas.microsoft.com/office/drawing/2010/main" val="0"/>
-                        </a:ext>
-                      </a:extLst>
-                    </a:blip>
-                    <a:stretch>
-                      <a:fillRect/>
-                    </a:stretch>
+                  <pic:blipFill rotWithShape="1">
+                    <a:blip r:embed="rId8"/>
+                    <a:srcRect t="10285" b="5435"/>
+                    <a:stretch/>
                   </pic:blipFill>
-                  <pic:spPr>
+                  <pic:spPr bwMode="auto">
                     <a:xfrm>
                       <a:off x="0" y="0"/>
-                      <a:ext cx="5400040" cy="2898140"/>
+                      <a:ext cx="5400040" cy="2560320"/>
                     </a:xfrm>
                     <a:prstGeom prst="rect">
                       <a:avLst/>
                     </a:prstGeom>
+                    <a:ln>
+                      <a:noFill/>
+                    </a:ln>
+                    <a:extLst>
+                      <a:ext uri="{53640926-AAD7-44D8-BBD7-CCE9431645EC}">
+                        <a14:shadowObscured xmlns:a14="http://schemas.microsoft.com/office/drawing/2010/main"/>
+                      </a:ext>
+                    </a:extLst>
                   </pic:spPr>
                 </pic:pic>
               </a:graphicData>
@@ -523,7 +533,21 @@
           <w:b/>
           <w:bCs/>
         </w:rPr>
-        <w:t>Ver empleado</w:t>
+        <w:t xml:space="preserve">Ver </w:t>
+      </w:r>
+      <w:r>
+        <w:rPr>
+          <w:b/>
+          <w:bCs/>
+        </w:rPr>
+        <w:t>E</w:t>
+      </w:r>
+      <w:r>
+        <w:rPr>
+          <w:b/>
+          <w:bCs/>
+        </w:rPr>
+        <w:t>mpleado</w:t>
       </w:r>
       <w:r>
         <w:rPr>
@@ -552,22 +576,35 @@
         <w:t>Empleados</w:t>
       </w:r>
       <w:r>
-        <w:t>, se puede visualizar el listado completo de los registros creados, con la posibilidad de filtrar por nombre. Además, se incluyen botones para crear nuevos empleados y para realizar acciones específicas (Ver, Editar, Eliminar). Al seleccionar cualquiera de estas acciones, se abrirá un modal correspondiente que permitirá ejecutar la operación elegida.</w:t>
-      </w:r>
-    </w:p>
-    <w:p>
+        <w:t>, se puede visualizar el listado completo de los registros creados, con la posibilidad de filtrar por nombre. Además, se incluyen botones para crear nuevos empleados y para realizar acciones específicas (Ver, Editar, Eliminar). Al seleccionar cualquiera de estas acciones, se abrirá un</w:t>
+      </w:r>
+      <w:r>
+        <w:t>a ventana(modal)</w:t>
+      </w:r>
+      <w:r>
+        <w:t xml:space="preserve"> correspondiente que permitirá ejecutar la operación elegida.</w:t>
+      </w:r>
+    </w:p>
+    <w:p>
+      <w:pPr>
+        <w:rPr>
+          <w:noProof/>
+        </w:rPr>
+      </w:pPr>
       <w:r>
         <w:tab/>
       </w:r>
+    </w:p>
+    <w:p>
       <w:r>
         <w:rPr>
           <w:noProof/>
         </w:rPr>
         <w:drawing>
-          <wp:inline distT="0" distB="0" distL="0" distR="0" wp14:anchorId="3EDF5CF9" wp14:editId="454BBC81">
-            <wp:extent cx="5400040" cy="2889250"/>
-            <wp:effectExtent l="0" t="0" r="0" b="6350"/>
-            <wp:docPr id="9" name="Imagen 9"/>
+          <wp:inline distT="0" distB="0" distL="0" distR="0" wp14:anchorId="2BC9B90B" wp14:editId="6695E938">
+            <wp:extent cx="5400040" cy="2575560"/>
+            <wp:effectExtent l="0" t="0" r="0" b="0"/>
+            <wp:docPr id="3" name="Imagen 3"/>
             <wp:cNvGraphicFramePr>
               <a:graphicFrameLocks xmlns:a="http://schemas.openxmlformats.org/drawingml/2006/main" noChangeAspect="1"/>
             </wp:cNvGraphicFramePr>
@@ -575,29 +612,30 @@
               <a:graphicData uri="http://schemas.openxmlformats.org/drawingml/2006/picture">
                 <pic:pic xmlns:pic="http://schemas.openxmlformats.org/drawingml/2006/picture">
                   <pic:nvPicPr>
-                    <pic:cNvPr id="9" name="Imagen 9"/>
+                    <pic:cNvPr id="1" name=""/>
                     <pic:cNvPicPr/>
                   </pic:nvPicPr>
-                  <pic:blipFill>
-                    <a:blip r:embed="rId9" cstate="print">
-                      <a:extLst>
-                        <a:ext uri="{28A0092B-C50C-407E-A947-70E740481C1C}">
-                          <a14:useLocalDpi xmlns:a14="http://schemas.microsoft.com/office/drawing/2010/main" val="0"/>
-                        </a:ext>
-                      </a:extLst>
-                    </a:blip>
-                    <a:stretch>
-                      <a:fillRect/>
-                    </a:stretch>
+                  <pic:blipFill rotWithShape="1">
+                    <a:blip r:embed="rId9"/>
+                    <a:srcRect t="9783" b="5435"/>
+                    <a:stretch/>
                   </pic:blipFill>
-                  <pic:spPr>
+                  <pic:spPr bwMode="auto">
                     <a:xfrm>
                       <a:off x="0" y="0"/>
-                      <a:ext cx="5400040" cy="2889250"/>
+                      <a:ext cx="5400040" cy="2575560"/>
                     </a:xfrm>
                     <a:prstGeom prst="rect">
                       <a:avLst/>
                     </a:prstGeom>
+                    <a:ln>
+                      <a:noFill/>
+                    </a:ln>
+                    <a:extLst>
+                      <a:ext uri="{53640926-AAD7-44D8-BBD7-CCE9431645EC}">
+                        <a14:shadowObscured xmlns:a14="http://schemas.microsoft.com/office/drawing/2010/main"/>
+                      </a:ext>
+                    </a:extLst>
                   </pic:spPr>
                 </pic:pic>
               </a:graphicData>
@@ -614,19 +652,52 @@
           <w:bCs/>
         </w:rPr>
       </w:pPr>
-      <w:r>
-        <w:rPr>
-          <w:b/>
-          <w:bCs/>
-        </w:rPr>
-        <w:lastRenderedPageBreak/>
-        <w:t>Ver un empleado:</w:t>
+    </w:p>
+    <w:p>
+      <w:pPr>
+        <w:rPr>
+          <w:b/>
+          <w:bCs/>
+        </w:rPr>
+      </w:pPr>
+      <w:r>
+        <w:rPr>
+          <w:b/>
+          <w:bCs/>
+        </w:rPr>
+        <w:t xml:space="preserve">Ver un </w:t>
+      </w:r>
+      <w:r>
+        <w:rPr>
+          <w:b/>
+          <w:bCs/>
+        </w:rPr>
+        <w:t>E</w:t>
+      </w:r>
+      <w:r>
+        <w:rPr>
+          <w:b/>
+          <w:bCs/>
+        </w:rPr>
+        <w:t>mpleado:</w:t>
       </w:r>
     </w:p>
     <w:p>
       <w:r>
         <w:tab/>
-        <w:t>Al presionar el botón “VER”, se abrirá un modal que permite visualizar todos los datos del empleado seleccionado.</w:t>
+        <w:t>Al presionar el botón “VER”, se abrirá un</w:t>
+      </w:r>
+      <w:r>
+        <w:t>a ventana(</w:t>
+      </w:r>
+      <w:r>
+        <w:t>modal</w:t>
+      </w:r>
+      <w:r>
+        <w:t>)</w:t>
+      </w:r>
+      <w:r>
+        <w:t xml:space="preserve"> que permite visualizar todos los datos del empleado seleccionado.</w:t>
       </w:r>
     </w:p>
     <w:p>
@@ -690,13 +761,30 @@
           <w:b/>
           <w:bCs/>
         </w:rPr>
-        <w:t>Crear nuevo empleado:</w:t>
+        <w:t xml:space="preserve">Crear nuevo </w:t>
+      </w:r>
+      <w:r>
+        <w:rPr>
+          <w:b/>
+          <w:bCs/>
+        </w:rPr>
+        <w:t>E</w:t>
+      </w:r>
+      <w:r>
+        <w:rPr>
+          <w:b/>
+          <w:bCs/>
+        </w:rPr>
+        <w:t>mpleado:</w:t>
       </w:r>
     </w:p>
     <w:p>
       <w:pPr>
         <w:ind w:firstLine="708"/>
       </w:pPr>
+      <w:r>
+        <w:t xml:space="preserve">Al presionar el botón “Crear un Nuevo Empleado” se abrirá una ventana(modal)que le permitirá completar los campos de su nuevo Empleado. </w:t>
+      </w:r>
       <w:r>
         <w:t>Una vez completados todos los campos (usuario, contraseña, nombre, DNI, dirección, teléfono, correo electrónico y rol), presione “GUARDAR”. Si no existe ningún error, el registro se guardará correctamente. En caso contrario, se mostrará un mensaje indicando el problema para que pueda corregirlo y volver a intentar.</w:t>
       </w:r>
@@ -762,14 +850,33 @@
           <w:b/>
           <w:bCs/>
         </w:rPr>
-        <w:lastRenderedPageBreak/>
-        <w:t>Editar empleado:</w:t>
+        <w:t xml:space="preserve">Editar </w:t>
+      </w:r>
+      <w:r>
+        <w:rPr>
+          <w:b/>
+          <w:bCs/>
+        </w:rPr>
+        <w:t>E</w:t>
+      </w:r>
+      <w:r>
+        <w:rPr>
+          <w:b/>
+          <w:bCs/>
+        </w:rPr>
+        <w:t>mpleado:</w:t>
       </w:r>
     </w:p>
     <w:p>
       <w:r>
         <w:tab/>
-        <w:t>Al presionar el botón “EDITAR”, se abrirá un modal que permite modificar los datos del empleado seleccionado. Una vez realizados los cambios, podrá guardar la información actualizada.</w:t>
+        <w:t>Al presionar el botón “EDITAR”, se abrirá un</w:t>
+      </w:r>
+      <w:r>
+        <w:t>a ventana(modal)</w:t>
+      </w:r>
+      <w:r>
+        <w:t xml:space="preserve"> que permite modificar los datos del empleado seleccionado. Una vez realizados los cambios, podrá guardar la información actualizada.</w:t>
       </w:r>
     </w:p>
     <w:p>
@@ -778,7 +885,7 @@
           <w:noProof/>
         </w:rPr>
         <w:drawing>
-          <wp:inline distT="0" distB="0" distL="0" distR="0" wp14:anchorId="425F047A" wp14:editId="2CC07B9F">
+          <wp:inline distT="0" distB="0" distL="0" distR="0" wp14:anchorId="425F047A" wp14:editId="6557A0E1">
             <wp:extent cx="5400040" cy="2866390"/>
             <wp:effectExtent l="0" t="0" r="0" b="0"/>
             <wp:docPr id="12" name="Imagen 12"/>
@@ -833,6 +940,1960 @@
           <w:b/>
           <w:bCs/>
         </w:rPr>
+        <w:t>E</w:t>
+      </w:r>
+      <w:r>
+        <w:rPr>
+          <w:b/>
+          <w:bCs/>
+        </w:rPr>
+        <w:t>liminar</w:t>
+      </w:r>
+      <w:r>
+        <w:rPr>
+          <w:b/>
+          <w:bCs/>
+        </w:rPr>
+        <w:t xml:space="preserve"> </w:t>
+      </w:r>
+      <w:r>
+        <w:rPr>
+          <w:b/>
+          <w:bCs/>
+        </w:rPr>
+        <w:t>E</w:t>
+      </w:r>
+      <w:r>
+        <w:rPr>
+          <w:b/>
+          <w:bCs/>
+        </w:rPr>
+        <w:t>mpleado:</w:t>
+      </w:r>
+    </w:p>
+    <w:p>
+      <w:pPr>
+        <w:ind w:firstLine="708"/>
+      </w:pPr>
+      <w:r>
+        <w:t>Al presionar el botón “E</w:t>
+      </w:r>
+      <w:r>
+        <w:t>LIMINAR</w:t>
+      </w:r>
+      <w:r>
+        <w:t xml:space="preserve">”, se abrirá una ventana(modal) </w:t>
+      </w:r>
+      <w:r>
+        <w:t xml:space="preserve">con una advertencia </w:t>
+      </w:r>
+      <w:r>
+        <w:t>que p</w:t>
+      </w:r>
+      <w:r>
+        <w:t>reguntará si de verdad quiere eliminar el empleado,</w:t>
+      </w:r>
+      <w:r>
+        <w:t xml:space="preserve"> </w:t>
+      </w:r>
+      <w:r>
+        <w:t>con los botones “Si, eliminar” y “Cancelar”.</w:t>
+      </w:r>
+      <w:r>
+        <w:t xml:space="preserve"> </w:t>
+      </w:r>
+      <w:r>
+        <w:t>En caso de Eliminarlo</w:t>
+      </w:r>
+      <w:r>
+        <w:t>,</w:t>
+      </w:r>
+      <w:r>
+        <w:t xml:space="preserve"> si no existe ningún error, el registro se eliminará correctamente. En caso contrario, se mostrará un mensaje indicando el problema para que pueda corregirlo y volver a intentar.</w:t>
+      </w:r>
+    </w:p>
+    <w:p>
+      <w:pPr>
+        <w:ind w:firstLine="708"/>
+      </w:pPr>
+      <w:r>
+        <w:rPr>
+          <w:noProof/>
+        </w:rPr>
+        <w:drawing>
+          <wp:anchor distT="0" distB="0" distL="114300" distR="114300" simplePos="0" relativeHeight="251658240" behindDoc="0" locked="0" layoutInCell="1" allowOverlap="1" wp14:anchorId="4B367E97" wp14:editId="4C11EFB5">
+            <wp:simplePos x="0" y="0"/>
+            <wp:positionH relativeFrom="margin">
+              <wp:align>left</wp:align>
+            </wp:positionH>
+            <wp:positionV relativeFrom="paragraph">
+              <wp:posOffset>143510</wp:posOffset>
+            </wp:positionV>
+            <wp:extent cx="5400040" cy="2552700"/>
+            <wp:effectExtent l="0" t="0" r="0" b="0"/>
+            <wp:wrapNone/>
+            <wp:docPr id="4" name="Imagen 4"/>
+            <wp:cNvGraphicFramePr>
+              <a:graphicFrameLocks xmlns:a="http://schemas.openxmlformats.org/drawingml/2006/main" noChangeAspect="1"/>
+            </wp:cNvGraphicFramePr>
+            <a:graphic xmlns:a="http://schemas.openxmlformats.org/drawingml/2006/main">
+              <a:graphicData uri="http://schemas.openxmlformats.org/drawingml/2006/picture">
+                <pic:pic xmlns:pic="http://schemas.openxmlformats.org/drawingml/2006/picture">
+                  <pic:nvPicPr>
+                    <pic:cNvPr id="1" name=""/>
+                    <pic:cNvPicPr/>
+                  </pic:nvPicPr>
+                  <pic:blipFill rotWithShape="1">
+                    <a:blip r:embed="rId13" cstate="print">
+                      <a:extLst>
+                        <a:ext uri="{28A0092B-C50C-407E-A947-70E740481C1C}">
+                          <a14:useLocalDpi xmlns:a14="http://schemas.microsoft.com/office/drawing/2010/main" val="0"/>
+                        </a:ext>
+                      </a:extLst>
+                    </a:blip>
+                    <a:srcRect t="10285" b="5685"/>
+                    <a:stretch/>
+                  </pic:blipFill>
+                  <pic:spPr bwMode="auto">
+                    <a:xfrm>
+                      <a:off x="0" y="0"/>
+                      <a:ext cx="5400040" cy="2552700"/>
+                    </a:xfrm>
+                    <a:prstGeom prst="rect">
+                      <a:avLst/>
+                    </a:prstGeom>
+                    <a:ln>
+                      <a:noFill/>
+                    </a:ln>
+                    <a:extLst>
+                      <a:ext uri="{53640926-AAD7-44D8-BBD7-CCE9431645EC}">
+                        <a14:shadowObscured xmlns:a14="http://schemas.microsoft.com/office/drawing/2010/main"/>
+                      </a:ext>
+                    </a:extLst>
+                  </pic:spPr>
+                </pic:pic>
+              </a:graphicData>
+            </a:graphic>
+          </wp:anchor>
+        </w:drawing>
+      </w:r>
+    </w:p>
+    <w:p>
+      <w:pPr>
+        <w:rPr>
+          <w:b/>
+          <w:bCs/>
+        </w:rPr>
+      </w:pPr>
+    </w:p>
+    <w:p>
+      <w:pPr>
+        <w:rPr>
+          <w:noProof/>
+        </w:rPr>
+      </w:pPr>
+    </w:p>
+    <w:p>
+      <w:pPr>
+        <w:rPr>
+          <w:b/>
+          <w:bCs/>
+        </w:rPr>
+      </w:pPr>
+    </w:p>
+    <w:p/>
+    <w:p>
+      <w:r>
+        <w:tab/>
+      </w:r>
+    </w:p>
+    <w:p/>
+    <w:p/>
+    <w:p>
+      <w:pPr>
+        <w:rPr>
+          <w:b/>
+          <w:bCs/>
+        </w:rPr>
+      </w:pPr>
+      <w:r>
+        <w:rPr>
+          <w:b/>
+          <w:bCs/>
+        </w:rPr>
+        <w:lastRenderedPageBreak/>
+        <w:t>Ver Clientes</w:t>
+      </w:r>
+    </w:p>
+    <w:p>
+      <w:r>
+        <w:rPr>
+          <w:b/>
+          <w:bCs/>
+        </w:rPr>
+        <w:tab/>
+      </w:r>
+      <w:r>
+        <w:t xml:space="preserve">Dentro de cada sección, en este caso </w:t>
+      </w:r>
+      <w:r>
+        <w:rPr>
+          <w:rStyle w:val="nfasis"/>
+        </w:rPr>
+        <w:t>Clientes</w:t>
+      </w:r>
+      <w:r>
+        <w:t>, se puede visualizar el listado completo de los registros creados, con la posibilidad de filtrar por nombre</w:t>
+      </w:r>
+      <w:r>
+        <w:t xml:space="preserve"> o DNI del Cliente</w:t>
+      </w:r>
+      <w:r>
+        <w:t xml:space="preserve">. Además, se incluyen botones para crear nuevos </w:t>
+      </w:r>
+      <w:r>
+        <w:t>Clientes</w:t>
+      </w:r>
+      <w:r>
+        <w:t xml:space="preserve"> y para realizar acciones específicas (Ver, Editar, </w:t>
+      </w:r>
+      <w:r>
+        <w:t xml:space="preserve">Agregar Mascota, </w:t>
+      </w:r>
+      <w:r>
+        <w:t>Eliminar). Al seleccionar cualquiera de estas acciones, se abrirá una ventana(modal) correspondiente que permitirá ejecutar la operación elegida.</w:t>
+      </w:r>
+    </w:p>
+    <w:p/>
+    <w:p>
+      <w:pPr>
+        <w:rPr>
+          <w:noProof/>
+        </w:rPr>
+      </w:pPr>
+    </w:p>
+    <w:p>
+      <w:pPr>
+        <w:rPr>
+          <w:b/>
+          <w:bCs/>
+        </w:rPr>
+      </w:pPr>
+      <w:r>
+        <w:rPr>
+          <w:noProof/>
+        </w:rPr>
+        <w:drawing>
+          <wp:inline distT="0" distB="0" distL="0" distR="0" wp14:anchorId="0BCD043D" wp14:editId="1C726CAE">
+            <wp:extent cx="5400040" cy="2567940"/>
+            <wp:effectExtent l="0" t="0" r="0" b="3810"/>
+            <wp:docPr id="5" name="Imagen 5"/>
+            <wp:cNvGraphicFramePr>
+              <a:graphicFrameLocks xmlns:a="http://schemas.openxmlformats.org/drawingml/2006/main" noChangeAspect="1"/>
+            </wp:cNvGraphicFramePr>
+            <a:graphic xmlns:a="http://schemas.openxmlformats.org/drawingml/2006/main">
+              <a:graphicData uri="http://schemas.openxmlformats.org/drawingml/2006/picture">
+                <pic:pic xmlns:pic="http://schemas.openxmlformats.org/drawingml/2006/picture">
+                  <pic:nvPicPr>
+                    <pic:cNvPr id="1" name=""/>
+                    <pic:cNvPicPr/>
+                  </pic:nvPicPr>
+                  <pic:blipFill rotWithShape="1">
+                    <a:blip r:embed="rId14"/>
+                    <a:srcRect t="9783" b="5685"/>
+                    <a:stretch/>
+                  </pic:blipFill>
+                  <pic:spPr bwMode="auto">
+                    <a:xfrm>
+                      <a:off x="0" y="0"/>
+                      <a:ext cx="5400040" cy="2567940"/>
+                    </a:xfrm>
+                    <a:prstGeom prst="rect">
+                      <a:avLst/>
+                    </a:prstGeom>
+                    <a:ln>
+                      <a:noFill/>
+                    </a:ln>
+                    <a:extLst>
+                      <a:ext uri="{53640926-AAD7-44D8-BBD7-CCE9431645EC}">
+                        <a14:shadowObscured xmlns:a14="http://schemas.microsoft.com/office/drawing/2010/main"/>
+                      </a:ext>
+                    </a:extLst>
+                  </pic:spPr>
+                </pic:pic>
+              </a:graphicData>
+            </a:graphic>
+          </wp:inline>
+        </w:drawing>
+      </w:r>
+    </w:p>
+    <w:p>
+      <w:pPr>
+        <w:rPr>
+          <w:b/>
+          <w:bCs/>
+        </w:rPr>
+      </w:pPr>
+    </w:p>
+    <w:p>
+      <w:pPr>
+        <w:rPr>
+          <w:b/>
+          <w:bCs/>
+        </w:rPr>
+      </w:pPr>
+      <w:r>
+        <w:rPr>
+          <w:b/>
+          <w:bCs/>
+        </w:rPr>
+        <w:t xml:space="preserve">Ver un </w:t>
+      </w:r>
+      <w:r>
+        <w:rPr>
+          <w:b/>
+          <w:bCs/>
+        </w:rPr>
+        <w:t>Cliente</w:t>
+      </w:r>
+      <w:r>
+        <w:rPr>
+          <w:b/>
+          <w:bCs/>
+        </w:rPr>
+        <w:t>:</w:t>
+      </w:r>
+    </w:p>
+    <w:p>
+      <w:r>
+        <w:tab/>
+        <w:t xml:space="preserve">Al presionar el botón “VER”, se abrirá una ventana(modal) que permite visualizar todos los datos del </w:t>
+      </w:r>
+      <w:r>
+        <w:t>Cliente</w:t>
+      </w:r>
+      <w:r>
+        <w:t xml:space="preserve"> seleccionado.</w:t>
+      </w:r>
+    </w:p>
+    <w:p>
+      <w:pPr>
+        <w:rPr>
+          <w:noProof/>
+        </w:rPr>
+      </w:pPr>
+    </w:p>
+    <w:p>
+      <w:r>
+        <w:rPr>
+          <w:noProof/>
+        </w:rPr>
+        <w:drawing>
+          <wp:inline distT="0" distB="0" distL="0" distR="0" wp14:anchorId="770C208F" wp14:editId="2AFCAC45">
+            <wp:extent cx="5400040" cy="2545080"/>
+            <wp:effectExtent l="0" t="0" r="0" b="7620"/>
+            <wp:docPr id="6" name="Imagen 6"/>
+            <wp:cNvGraphicFramePr>
+              <a:graphicFrameLocks xmlns:a="http://schemas.openxmlformats.org/drawingml/2006/main" noChangeAspect="1"/>
+            </wp:cNvGraphicFramePr>
+            <a:graphic xmlns:a="http://schemas.openxmlformats.org/drawingml/2006/main">
+              <a:graphicData uri="http://schemas.openxmlformats.org/drawingml/2006/picture">
+                <pic:pic xmlns:pic="http://schemas.openxmlformats.org/drawingml/2006/picture">
+                  <pic:nvPicPr>
+                    <pic:cNvPr id="1" name=""/>
+                    <pic:cNvPicPr/>
+                  </pic:nvPicPr>
+                  <pic:blipFill rotWithShape="1">
+                    <a:blip r:embed="rId15"/>
+                    <a:srcRect t="10535" b="5686"/>
+                    <a:stretch/>
+                  </pic:blipFill>
+                  <pic:spPr bwMode="auto">
+                    <a:xfrm>
+                      <a:off x="0" y="0"/>
+                      <a:ext cx="5400040" cy="2545080"/>
+                    </a:xfrm>
+                    <a:prstGeom prst="rect">
+                      <a:avLst/>
+                    </a:prstGeom>
+                    <a:ln>
+                      <a:noFill/>
+                    </a:ln>
+                    <a:extLst>
+                      <a:ext uri="{53640926-AAD7-44D8-BBD7-CCE9431645EC}">
+                        <a14:shadowObscured xmlns:a14="http://schemas.microsoft.com/office/drawing/2010/main"/>
+                      </a:ext>
+                    </a:extLst>
+                  </pic:spPr>
+                </pic:pic>
+              </a:graphicData>
+            </a:graphic>
+          </wp:inline>
+        </w:drawing>
+      </w:r>
+    </w:p>
+    <w:p>
+      <w:r>
+        <w:rPr>
+          <w:b/>
+          <w:bCs/>
+        </w:rPr>
+        <w:lastRenderedPageBreak/>
+        <w:t xml:space="preserve">Crear nuevo </w:t>
+      </w:r>
+      <w:r>
+        <w:rPr>
+          <w:b/>
+          <w:bCs/>
+        </w:rPr>
+        <w:t>Cliente</w:t>
+      </w:r>
+      <w:r>
+        <w:rPr>
+          <w:b/>
+          <w:bCs/>
+        </w:rPr>
+        <w:t>:</w:t>
+      </w:r>
+    </w:p>
+    <w:p>
+      <w:pPr>
+        <w:ind w:firstLine="708"/>
+      </w:pPr>
+      <w:r>
+        <w:t xml:space="preserve">Al presionar el botón “Crear un Nuevo </w:t>
+      </w:r>
+      <w:r>
+        <w:t>Cliente</w:t>
+      </w:r>
+      <w:r>
+        <w:t xml:space="preserve">” se abrirá una ventana(modal)que le permitirá completar los campos de su nuevo </w:t>
+      </w:r>
+      <w:r>
+        <w:t>Cliente</w:t>
+      </w:r>
+      <w:r>
+        <w:t>. Una vez completados todos los campos (</w:t>
+      </w:r>
+      <w:r>
+        <w:t>nombre</w:t>
+      </w:r>
+      <w:r>
+        <w:t xml:space="preserve">, DNI, dirección, teléfono, </w:t>
+      </w:r>
+      <w:r>
+        <w:t>mail</w:t>
+      </w:r>
+      <w:r>
+        <w:t>), presione “GUARDAR”. Si no existe ningún error, el registro se guardará correctamente. En caso contrario, se mostrará un mensaje indicando el problema para que pueda corregirlo y volver a intentar</w:t>
+      </w:r>
+      <w:r>
+        <w:t>.</w:t>
+      </w:r>
+    </w:p>
+    <w:p>
+      <w:pPr>
+        <w:rPr>
+          <w:noProof/>
+        </w:rPr>
+      </w:pPr>
+    </w:p>
+    <w:p>
+      <w:pPr>
+        <w:rPr>
+          <w:b/>
+          <w:bCs/>
+        </w:rPr>
+      </w:pPr>
+      <w:r>
+        <w:rPr>
+          <w:noProof/>
+        </w:rPr>
+        <w:drawing>
+          <wp:inline distT="0" distB="0" distL="0" distR="0" wp14:anchorId="3BDFB7A4" wp14:editId="59EF8A92">
+            <wp:extent cx="5400040" cy="2575560"/>
+            <wp:effectExtent l="0" t="0" r="0" b="0"/>
+            <wp:docPr id="13" name="Imagen 13"/>
+            <wp:cNvGraphicFramePr>
+              <a:graphicFrameLocks xmlns:a="http://schemas.openxmlformats.org/drawingml/2006/main" noChangeAspect="1"/>
+            </wp:cNvGraphicFramePr>
+            <a:graphic xmlns:a="http://schemas.openxmlformats.org/drawingml/2006/main">
+              <a:graphicData uri="http://schemas.openxmlformats.org/drawingml/2006/picture">
+                <pic:pic xmlns:pic="http://schemas.openxmlformats.org/drawingml/2006/picture">
+                  <pic:nvPicPr>
+                    <pic:cNvPr id="1" name=""/>
+                    <pic:cNvPicPr/>
+                  </pic:nvPicPr>
+                  <pic:blipFill rotWithShape="1">
+                    <a:blip r:embed="rId16"/>
+                    <a:srcRect t="9532" b="5686"/>
+                    <a:stretch/>
+                  </pic:blipFill>
+                  <pic:spPr bwMode="auto">
+                    <a:xfrm>
+                      <a:off x="0" y="0"/>
+                      <a:ext cx="5400040" cy="2575560"/>
+                    </a:xfrm>
+                    <a:prstGeom prst="rect">
+                      <a:avLst/>
+                    </a:prstGeom>
+                    <a:ln>
+                      <a:noFill/>
+                    </a:ln>
+                    <a:extLst>
+                      <a:ext uri="{53640926-AAD7-44D8-BBD7-CCE9431645EC}">
+                        <a14:shadowObscured xmlns:a14="http://schemas.microsoft.com/office/drawing/2010/main"/>
+                      </a:ext>
+                    </a:extLst>
+                  </pic:spPr>
+                </pic:pic>
+              </a:graphicData>
+            </a:graphic>
+          </wp:inline>
+        </w:drawing>
+      </w:r>
+    </w:p>
+    <w:p>
+      <w:pPr>
+        <w:rPr>
+          <w:b/>
+          <w:bCs/>
+        </w:rPr>
+      </w:pPr>
+    </w:p>
+    <w:p>
+      <w:pPr>
+        <w:rPr>
+          <w:b/>
+          <w:bCs/>
+        </w:rPr>
+      </w:pPr>
+      <w:r>
+        <w:rPr>
+          <w:b/>
+          <w:bCs/>
+        </w:rPr>
+        <w:t xml:space="preserve">Editar </w:t>
+      </w:r>
+      <w:r>
+        <w:rPr>
+          <w:b/>
+          <w:bCs/>
+        </w:rPr>
+        <w:t>C</w:t>
+      </w:r>
+      <w:r>
+        <w:rPr>
+          <w:b/>
+          <w:bCs/>
+        </w:rPr>
+        <w:t>liente</w:t>
+      </w:r>
+      <w:r>
+        <w:rPr>
+          <w:b/>
+          <w:bCs/>
+        </w:rPr>
+        <w:t>:</w:t>
+      </w:r>
+    </w:p>
+    <w:p>
+      <w:r>
+        <w:tab/>
+        <w:t xml:space="preserve">Al presionar el botón “EDITAR”, se abrirá una ventana(modal) que permite modificar los datos del </w:t>
+      </w:r>
+      <w:r>
+        <w:t>Cliente</w:t>
+      </w:r>
+      <w:r>
+        <w:t xml:space="preserve"> seleccionado. Una vez realizados los cambios, podrá guardar la información actualizada.</w:t>
+      </w:r>
+    </w:p>
+    <w:p>
+      <w:pPr>
+        <w:rPr>
+          <w:noProof/>
+        </w:rPr>
+      </w:pPr>
+    </w:p>
+    <w:p>
+      <w:pPr>
+        <w:rPr>
+          <w:b/>
+          <w:bCs/>
+        </w:rPr>
+      </w:pPr>
+      <w:r>
+        <w:rPr>
+          <w:noProof/>
+        </w:rPr>
+        <w:drawing>
+          <wp:inline distT="0" distB="0" distL="0" distR="0" wp14:anchorId="2A238619" wp14:editId="3EF39FF2">
+            <wp:extent cx="5400040" cy="2529840"/>
+            <wp:effectExtent l="0" t="0" r="0" b="3810"/>
+            <wp:docPr id="14" name="Imagen 14"/>
+            <wp:cNvGraphicFramePr>
+              <a:graphicFrameLocks xmlns:a="http://schemas.openxmlformats.org/drawingml/2006/main" noChangeAspect="1"/>
+            </wp:cNvGraphicFramePr>
+            <a:graphic xmlns:a="http://schemas.openxmlformats.org/drawingml/2006/main">
+              <a:graphicData uri="http://schemas.openxmlformats.org/drawingml/2006/picture">
+                <pic:pic xmlns:pic="http://schemas.openxmlformats.org/drawingml/2006/picture">
+                  <pic:nvPicPr>
+                    <pic:cNvPr id="1" name=""/>
+                    <pic:cNvPicPr/>
+                  </pic:nvPicPr>
+                  <pic:blipFill rotWithShape="1">
+                    <a:blip r:embed="rId17"/>
+                    <a:srcRect t="10285" b="6438"/>
+                    <a:stretch/>
+                  </pic:blipFill>
+                  <pic:spPr bwMode="auto">
+                    <a:xfrm>
+                      <a:off x="0" y="0"/>
+                      <a:ext cx="5400040" cy="2529840"/>
+                    </a:xfrm>
+                    <a:prstGeom prst="rect">
+                      <a:avLst/>
+                    </a:prstGeom>
+                    <a:ln>
+                      <a:noFill/>
+                    </a:ln>
+                    <a:extLst>
+                      <a:ext uri="{53640926-AAD7-44D8-BBD7-CCE9431645EC}">
+                        <a14:shadowObscured xmlns:a14="http://schemas.microsoft.com/office/drawing/2010/main"/>
+                      </a:ext>
+                    </a:extLst>
+                  </pic:spPr>
+                </pic:pic>
+              </a:graphicData>
+            </a:graphic>
+          </wp:inline>
+        </w:drawing>
+      </w:r>
+    </w:p>
+    <w:p>
+      <w:pPr>
+        <w:rPr>
+          <w:b/>
+          <w:bCs/>
+        </w:rPr>
+      </w:pPr>
+    </w:p>
+    <w:p>
+      <w:pPr>
+        <w:rPr>
+          <w:b/>
+          <w:bCs/>
+        </w:rPr>
+      </w:pPr>
+      <w:r>
+        <w:rPr>
+          <w:b/>
+          <w:bCs/>
+        </w:rPr>
+        <w:lastRenderedPageBreak/>
+        <w:t xml:space="preserve">Agregar Mascota al </w:t>
+      </w:r>
+      <w:r>
+        <w:rPr>
+          <w:b/>
+          <w:bCs/>
+        </w:rPr>
+        <w:t>C</w:t>
+      </w:r>
+      <w:r>
+        <w:rPr>
+          <w:b/>
+          <w:bCs/>
+        </w:rPr>
+        <w:t>liente</w:t>
+      </w:r>
+    </w:p>
+    <w:p>
+      <w:pPr>
+        <w:rPr>
+          <w:b/>
+          <w:bCs/>
+        </w:rPr>
+      </w:pPr>
+      <w:r>
+        <w:rPr>
+          <w:b/>
+          <w:bCs/>
+        </w:rPr>
+        <w:tab/>
+      </w:r>
+      <w:r>
+        <w:t>Al presionar el botón “</w:t>
+      </w:r>
+      <w:r>
+        <w:t>Agregar Mascota</w:t>
+      </w:r>
+      <w:r>
+        <w:t xml:space="preserve">” se abrirá una ventana(modal)que le permitirá completar los campos de </w:t>
+      </w:r>
+      <w:r>
+        <w:t>la mascota del cliente</w:t>
+      </w:r>
+      <w:r>
+        <w:t>. Una vez completados todos los campos (</w:t>
+      </w:r>
+      <w:r>
+        <w:t>Nombre Mascota</w:t>
+      </w:r>
+      <w:r>
+        <w:t xml:space="preserve">, </w:t>
+      </w:r>
+      <w:r>
+        <w:t>edad</w:t>
+      </w:r>
+      <w:r>
+        <w:t xml:space="preserve">, </w:t>
+      </w:r>
+      <w:r>
+        <w:t>Sexo</w:t>
+      </w:r>
+      <w:r>
+        <w:t xml:space="preserve">, </w:t>
+      </w:r>
+      <w:r>
+        <w:t>Especie y Raza</w:t>
+      </w:r>
+      <w:r>
+        <w:t>), presione “GUARDAR”. Si no existe ningún error, el registro se guardará correctamente. En caso contrario, se mostrará un mensaje indicando el problema para que pueda corregirlo y volver a intentar</w:t>
+      </w:r>
+      <w:r>
+        <w:t>.</w:t>
+      </w:r>
+    </w:p>
+    <w:p>
+      <w:pPr>
+        <w:rPr>
+          <w:noProof/>
+        </w:rPr>
+      </w:pPr>
+    </w:p>
+    <w:p>
+      <w:pPr>
+        <w:rPr>
+          <w:b/>
+          <w:bCs/>
+        </w:rPr>
+      </w:pPr>
+      <w:r>
+        <w:rPr>
+          <w:noProof/>
+        </w:rPr>
+        <w:drawing>
+          <wp:inline distT="0" distB="0" distL="0" distR="0" wp14:anchorId="5116767C" wp14:editId="7F0C17C4">
+            <wp:extent cx="5400040" cy="2545080"/>
+            <wp:effectExtent l="0" t="0" r="0" b="7620"/>
+            <wp:docPr id="16" name="Imagen 16"/>
+            <wp:cNvGraphicFramePr>
+              <a:graphicFrameLocks xmlns:a="http://schemas.openxmlformats.org/drawingml/2006/main" noChangeAspect="1"/>
+            </wp:cNvGraphicFramePr>
+            <a:graphic xmlns:a="http://schemas.openxmlformats.org/drawingml/2006/main">
+              <a:graphicData uri="http://schemas.openxmlformats.org/drawingml/2006/picture">
+                <pic:pic xmlns:pic="http://schemas.openxmlformats.org/drawingml/2006/picture">
+                  <pic:nvPicPr>
+                    <pic:cNvPr id="1" name=""/>
+                    <pic:cNvPicPr/>
+                  </pic:nvPicPr>
+                  <pic:blipFill rotWithShape="1">
+                    <a:blip r:embed="rId18"/>
+                    <a:srcRect t="10285" b="5937"/>
+                    <a:stretch/>
+                  </pic:blipFill>
+                  <pic:spPr bwMode="auto">
+                    <a:xfrm>
+                      <a:off x="0" y="0"/>
+                      <a:ext cx="5400040" cy="2545080"/>
+                    </a:xfrm>
+                    <a:prstGeom prst="rect">
+                      <a:avLst/>
+                    </a:prstGeom>
+                    <a:ln>
+                      <a:noFill/>
+                    </a:ln>
+                    <a:extLst>
+                      <a:ext uri="{53640926-AAD7-44D8-BBD7-CCE9431645EC}">
+                        <a14:shadowObscured xmlns:a14="http://schemas.microsoft.com/office/drawing/2010/main"/>
+                      </a:ext>
+                    </a:extLst>
+                  </pic:spPr>
+                </pic:pic>
+              </a:graphicData>
+            </a:graphic>
+          </wp:inline>
+        </w:drawing>
+      </w:r>
+    </w:p>
+    <w:p>
+      <w:pPr>
+        <w:rPr>
+          <w:b/>
+          <w:bCs/>
+        </w:rPr>
+      </w:pPr>
+    </w:p>
+    <w:p>
+      <w:pPr>
+        <w:rPr>
+          <w:b/>
+          <w:bCs/>
+        </w:rPr>
+      </w:pPr>
+      <w:r>
+        <w:rPr>
+          <w:b/>
+          <w:bCs/>
+        </w:rPr>
+        <w:t>E</w:t>
+      </w:r>
+      <w:r>
+        <w:rPr>
+          <w:b/>
+          <w:bCs/>
+        </w:rPr>
+        <w:t>liminar</w:t>
+      </w:r>
+      <w:r>
+        <w:rPr>
+          <w:b/>
+          <w:bCs/>
+        </w:rPr>
+        <w:t xml:space="preserve"> </w:t>
+      </w:r>
+      <w:r>
+        <w:rPr>
+          <w:b/>
+          <w:bCs/>
+        </w:rPr>
+        <w:t>Cliente</w:t>
+      </w:r>
+      <w:r>
+        <w:rPr>
+          <w:b/>
+          <w:bCs/>
+        </w:rPr>
+        <w:t>:</w:t>
+      </w:r>
+    </w:p>
+    <w:p>
+      <w:pPr>
+        <w:ind w:firstLine="708"/>
+      </w:pPr>
+      <w:r>
+        <w:t xml:space="preserve">Al presionar el botón “ELIMINAR”, se abrirá una ventana(modal) con una advertencia que preguntará si de verdad quiere eliminar el </w:t>
+      </w:r>
+      <w:r>
+        <w:t>cliente</w:t>
+      </w:r>
+      <w:r>
+        <w:t>, con los botones “Si, eliminar” y “Cancelar”.</w:t>
+      </w:r>
+      <w:r>
+        <w:t xml:space="preserve"> </w:t>
+      </w:r>
+      <w:r>
+        <w:t>En caso de Eliminarlo</w:t>
+      </w:r>
+      <w:r>
+        <w:t>,</w:t>
+      </w:r>
+      <w:r>
+        <w:t xml:space="preserve"> si no existe ningún error, el registro se eliminará correctamente. En caso contrario, se mostrará un mensaje indicando el problema para que pueda corregirlo y volver a intentar.</w:t>
+      </w:r>
+    </w:p>
+    <w:p>
+      <w:pPr>
+        <w:ind w:firstLine="708"/>
+        <w:rPr>
+          <w:noProof/>
+        </w:rPr>
+      </w:pPr>
+    </w:p>
+    <w:p>
+      <w:pPr>
+        <w:ind w:firstLine="708"/>
+      </w:pPr>
+      <w:r>
+        <w:rPr>
+          <w:noProof/>
+        </w:rPr>
+        <w:drawing>
+          <wp:anchor distT="0" distB="0" distL="114300" distR="114300" simplePos="0" relativeHeight="251659264" behindDoc="0" locked="0" layoutInCell="1" allowOverlap="1" wp14:anchorId="77BC37C3" wp14:editId="148E5EDF">
+            <wp:simplePos x="0" y="0"/>
+            <wp:positionH relativeFrom="margin">
+              <wp:align>left</wp:align>
+            </wp:positionH>
+            <wp:positionV relativeFrom="paragraph">
+              <wp:posOffset>17145</wp:posOffset>
+            </wp:positionV>
+            <wp:extent cx="5400040" cy="2514600"/>
+            <wp:effectExtent l="0" t="0" r="0" b="0"/>
+            <wp:wrapNone/>
+            <wp:docPr id="17" name="Imagen 17"/>
+            <wp:cNvGraphicFramePr>
+              <a:graphicFrameLocks xmlns:a="http://schemas.openxmlformats.org/drawingml/2006/main" noChangeAspect="1"/>
+            </wp:cNvGraphicFramePr>
+            <a:graphic xmlns:a="http://schemas.openxmlformats.org/drawingml/2006/main">
+              <a:graphicData uri="http://schemas.openxmlformats.org/drawingml/2006/picture">
+                <pic:pic xmlns:pic="http://schemas.openxmlformats.org/drawingml/2006/picture">
+                  <pic:nvPicPr>
+                    <pic:cNvPr id="1" name=""/>
+                    <pic:cNvPicPr/>
+                  </pic:nvPicPr>
+                  <pic:blipFill rotWithShape="1">
+                    <a:blip r:embed="rId19" cstate="print">
+                      <a:extLst>
+                        <a:ext uri="{28A0092B-C50C-407E-A947-70E740481C1C}">
+                          <a14:useLocalDpi xmlns:a14="http://schemas.microsoft.com/office/drawing/2010/main" val="0"/>
+                        </a:ext>
+                      </a:extLst>
+                    </a:blip>
+                    <a:srcRect t="10033" b="7191"/>
+                    <a:stretch/>
+                  </pic:blipFill>
+                  <pic:spPr bwMode="auto">
+                    <a:xfrm>
+                      <a:off x="0" y="0"/>
+                      <a:ext cx="5400040" cy="2514600"/>
+                    </a:xfrm>
+                    <a:prstGeom prst="rect">
+                      <a:avLst/>
+                    </a:prstGeom>
+                    <a:ln>
+                      <a:noFill/>
+                    </a:ln>
+                    <a:extLst>
+                      <a:ext uri="{53640926-AAD7-44D8-BBD7-CCE9431645EC}">
+                        <a14:shadowObscured xmlns:a14="http://schemas.microsoft.com/office/drawing/2010/main"/>
+                      </a:ext>
+                    </a:extLst>
+                  </pic:spPr>
+                </pic:pic>
+              </a:graphicData>
+            </a:graphic>
+          </wp:anchor>
+        </w:drawing>
+      </w:r>
+    </w:p>
+    <w:p>
+      <w:pPr>
+        <w:rPr>
+          <w:b/>
+          <w:bCs/>
+        </w:rPr>
+      </w:pPr>
+    </w:p>
+    <w:p>
+      <w:pPr>
+        <w:rPr>
+          <w:b/>
+          <w:bCs/>
+        </w:rPr>
+      </w:pPr>
+    </w:p>
+    <w:p>
+      <w:pPr>
+        <w:rPr>
+          <w:b/>
+          <w:bCs/>
+        </w:rPr>
+      </w:pPr>
+    </w:p>
+    <w:p>
+      <w:pPr>
+        <w:rPr>
+          <w:b/>
+          <w:bCs/>
+        </w:rPr>
+      </w:pPr>
+    </w:p>
+    <w:p>
+      <w:pPr>
+        <w:rPr>
+          <w:b/>
+          <w:bCs/>
+        </w:rPr>
+      </w:pPr>
+    </w:p>
+    <w:p>
+      <w:pPr>
+        <w:rPr>
+          <w:b/>
+          <w:bCs/>
+        </w:rPr>
+      </w:pPr>
+    </w:p>
+    <w:p>
+      <w:pPr>
+        <w:rPr>
+          <w:b/>
+          <w:bCs/>
+        </w:rPr>
+      </w:pPr>
+    </w:p>
+    <w:p>
+      <w:pPr>
+        <w:rPr>
+          <w:b/>
+          <w:bCs/>
+        </w:rPr>
+      </w:pPr>
+    </w:p>
+    <w:p>
+      <w:pPr>
+        <w:rPr>
+          <w:b/>
+          <w:bCs/>
+        </w:rPr>
+      </w:pPr>
+      <w:r>
+        <w:rPr>
+          <w:b/>
+          <w:bCs/>
+        </w:rPr>
+        <w:lastRenderedPageBreak/>
+        <w:t>Ver</w:t>
+      </w:r>
+      <w:r>
+        <w:rPr>
+          <w:b/>
+          <w:bCs/>
+        </w:rPr>
+        <w:t xml:space="preserve"> </w:t>
+      </w:r>
+      <w:r>
+        <w:rPr>
+          <w:b/>
+          <w:bCs/>
+        </w:rPr>
+        <w:t>Mascotas</w:t>
+      </w:r>
+    </w:p>
+    <w:p>
+      <w:r>
+        <w:rPr>
+          <w:b/>
+          <w:bCs/>
+        </w:rPr>
+        <w:tab/>
+      </w:r>
+      <w:r>
+        <w:t xml:space="preserve">Dentro de cada sección, en este caso </w:t>
+      </w:r>
+      <w:r>
+        <w:rPr>
+          <w:rStyle w:val="nfasis"/>
+        </w:rPr>
+        <w:t>Mascotas</w:t>
+      </w:r>
+      <w:r>
+        <w:t>, se puede visualizar el listado completo de los registros creados, con la posibilidad de filtrar por nombre</w:t>
+      </w:r>
+      <w:r>
+        <w:t xml:space="preserve"> de la Mascota</w:t>
+      </w:r>
+      <w:r>
+        <w:t xml:space="preserve"> o DNI del Cliente. Además, se incluyen botones para realizar acciones específicas (Ver, Editar, </w:t>
+      </w:r>
+      <w:r>
+        <w:t xml:space="preserve">Historia Clínica, </w:t>
+      </w:r>
+      <w:r>
+        <w:t>Eliminar). Al seleccionar cualquiera de estas acciones, se abrirá una ventana(modal) correspondiente que permitirá ejecutar la operación elegida.</w:t>
+      </w:r>
+    </w:p>
+    <w:p>
+      <w:pPr>
+        <w:rPr>
+          <w:noProof/>
+        </w:rPr>
+      </w:pPr>
+    </w:p>
+    <w:p>
+      <w:pPr>
+        <w:rPr>
+          <w:b/>
+          <w:bCs/>
+        </w:rPr>
+      </w:pPr>
+      <w:r>
+        <w:rPr>
+          <w:noProof/>
+        </w:rPr>
+        <w:drawing>
+          <wp:inline distT="0" distB="0" distL="0" distR="0" wp14:anchorId="74258474" wp14:editId="488E2C11">
+            <wp:extent cx="5400040" cy="2583180"/>
+            <wp:effectExtent l="0" t="0" r="0" b="7620"/>
+            <wp:docPr id="18" name="Imagen 18"/>
+            <wp:cNvGraphicFramePr>
+              <a:graphicFrameLocks xmlns:a="http://schemas.openxmlformats.org/drawingml/2006/main" noChangeAspect="1"/>
+            </wp:cNvGraphicFramePr>
+            <a:graphic xmlns:a="http://schemas.openxmlformats.org/drawingml/2006/main">
+              <a:graphicData uri="http://schemas.openxmlformats.org/drawingml/2006/picture">
+                <pic:pic xmlns:pic="http://schemas.openxmlformats.org/drawingml/2006/picture">
+                  <pic:nvPicPr>
+                    <pic:cNvPr id="1" name=""/>
+                    <pic:cNvPicPr/>
+                  </pic:nvPicPr>
+                  <pic:blipFill rotWithShape="1">
+                    <a:blip r:embed="rId20"/>
+                    <a:srcRect t="9782" b="5184"/>
+                    <a:stretch/>
+                  </pic:blipFill>
+                  <pic:spPr bwMode="auto">
+                    <a:xfrm>
+                      <a:off x="0" y="0"/>
+                      <a:ext cx="5400040" cy="2583180"/>
+                    </a:xfrm>
+                    <a:prstGeom prst="rect">
+                      <a:avLst/>
+                    </a:prstGeom>
+                    <a:ln>
+                      <a:noFill/>
+                    </a:ln>
+                    <a:extLst>
+                      <a:ext uri="{53640926-AAD7-44D8-BBD7-CCE9431645EC}">
+                        <a14:shadowObscured xmlns:a14="http://schemas.microsoft.com/office/drawing/2010/main"/>
+                      </a:ext>
+                    </a:extLst>
+                  </pic:spPr>
+                </pic:pic>
+              </a:graphicData>
+            </a:graphic>
+          </wp:inline>
+        </w:drawing>
+      </w:r>
+    </w:p>
+    <w:p>
+      <w:pPr>
+        <w:rPr>
+          <w:b/>
+          <w:bCs/>
+        </w:rPr>
+      </w:pPr>
+    </w:p>
+    <w:p>
+      <w:pPr>
+        <w:rPr>
+          <w:b/>
+          <w:bCs/>
+        </w:rPr>
+      </w:pPr>
+      <w:r>
+        <w:rPr>
+          <w:b/>
+          <w:bCs/>
+        </w:rPr>
+        <w:t xml:space="preserve">Ver </w:t>
+      </w:r>
+      <w:r>
+        <w:rPr>
+          <w:b/>
+          <w:bCs/>
+        </w:rPr>
+        <w:t xml:space="preserve">una </w:t>
+      </w:r>
+      <w:r>
+        <w:rPr>
+          <w:b/>
+          <w:bCs/>
+        </w:rPr>
+        <w:t>Mascota</w:t>
+      </w:r>
+      <w:r>
+        <w:rPr>
+          <w:b/>
+          <w:bCs/>
+        </w:rPr>
+        <w:t>:</w:t>
+      </w:r>
+    </w:p>
+    <w:p>
+      <w:r>
+        <w:tab/>
+        <w:t>Al presionar el botón “VER”, se abrirá una ventana(modal) que permite visualizar todos los datos de</w:t>
+      </w:r>
+      <w:r>
+        <w:t xml:space="preserve"> la Mascota</w:t>
+      </w:r>
+      <w:r>
+        <w:t xml:space="preserve"> seleccionad</w:t>
+      </w:r>
+      <w:r>
+        <w:t>a</w:t>
+      </w:r>
+      <w:r>
+        <w:t>.</w:t>
+      </w:r>
+    </w:p>
+    <w:p>
+      <w:pPr>
+        <w:rPr>
+          <w:noProof/>
+        </w:rPr>
+      </w:pPr>
+    </w:p>
+    <w:p>
+      <w:r>
+        <w:rPr>
+          <w:noProof/>
+        </w:rPr>
+        <w:drawing>
+          <wp:inline distT="0" distB="0" distL="0" distR="0" wp14:anchorId="1D3E7068" wp14:editId="1B19BD6F">
+            <wp:extent cx="5400040" cy="2552700"/>
+            <wp:effectExtent l="0" t="0" r="0" b="0"/>
+            <wp:docPr id="19" name="Imagen 19"/>
+            <wp:cNvGraphicFramePr>
+              <a:graphicFrameLocks xmlns:a="http://schemas.openxmlformats.org/drawingml/2006/main" noChangeAspect="1"/>
+            </wp:cNvGraphicFramePr>
+            <a:graphic xmlns:a="http://schemas.openxmlformats.org/drawingml/2006/main">
+              <a:graphicData uri="http://schemas.openxmlformats.org/drawingml/2006/picture">
+                <pic:pic xmlns:pic="http://schemas.openxmlformats.org/drawingml/2006/picture">
+                  <pic:nvPicPr>
+                    <pic:cNvPr id="1" name=""/>
+                    <pic:cNvPicPr/>
+                  </pic:nvPicPr>
+                  <pic:blipFill rotWithShape="1">
+                    <a:blip r:embed="rId21"/>
+                    <a:srcRect t="10034" b="5936"/>
+                    <a:stretch/>
+                  </pic:blipFill>
+                  <pic:spPr bwMode="auto">
+                    <a:xfrm>
+                      <a:off x="0" y="0"/>
+                      <a:ext cx="5400040" cy="2552700"/>
+                    </a:xfrm>
+                    <a:prstGeom prst="rect">
+                      <a:avLst/>
+                    </a:prstGeom>
+                    <a:ln>
+                      <a:noFill/>
+                    </a:ln>
+                    <a:extLst>
+                      <a:ext uri="{53640926-AAD7-44D8-BBD7-CCE9431645EC}">
+                        <a14:shadowObscured xmlns:a14="http://schemas.microsoft.com/office/drawing/2010/main"/>
+                      </a:ext>
+                    </a:extLst>
+                  </pic:spPr>
+                </pic:pic>
+              </a:graphicData>
+            </a:graphic>
+          </wp:inline>
+        </w:drawing>
+      </w:r>
+    </w:p>
+    <w:p>
+      <w:pPr>
+        <w:rPr>
+          <w:b/>
+          <w:bCs/>
+        </w:rPr>
+      </w:pPr>
+    </w:p>
+    <w:p>
+      <w:pPr>
+        <w:rPr>
+          <w:b/>
+          <w:bCs/>
+        </w:rPr>
+      </w:pPr>
+      <w:r>
+        <w:rPr>
+          <w:b/>
+          <w:bCs/>
+        </w:rPr>
+        <w:lastRenderedPageBreak/>
+        <w:t xml:space="preserve">Editar </w:t>
+      </w:r>
+      <w:r>
+        <w:rPr>
+          <w:b/>
+          <w:bCs/>
+        </w:rPr>
+        <w:t>Mascota</w:t>
+      </w:r>
+      <w:r>
+        <w:rPr>
+          <w:b/>
+          <w:bCs/>
+        </w:rPr>
+        <w:t>:</w:t>
+      </w:r>
+    </w:p>
+    <w:p>
+      <w:r>
+        <w:tab/>
+        <w:t>Al presionar el botón “EDITAR”, se abrirá una ventana(modal) que permite modificar los datos de</w:t>
+      </w:r>
+      <w:r>
+        <w:t xml:space="preserve"> </w:t>
+      </w:r>
+      <w:r>
+        <w:t>l</w:t>
+      </w:r>
+      <w:r>
+        <w:t>a</w:t>
+      </w:r>
+      <w:r>
+        <w:t xml:space="preserve"> </w:t>
+      </w:r>
+      <w:r>
+        <w:t>Mascota</w:t>
+      </w:r>
+      <w:r>
+        <w:t xml:space="preserve"> seleccionad</w:t>
+      </w:r>
+      <w:r>
+        <w:t>a</w:t>
+      </w:r>
+      <w:r>
+        <w:t>. Una vez realizados los cambios, podrá guardar la información actualizada.</w:t>
+      </w:r>
+    </w:p>
+    <w:p>
+      <w:pPr>
+        <w:rPr>
+          <w:noProof/>
+        </w:rPr>
+      </w:pPr>
+    </w:p>
+    <w:p>
+      <w:r>
+        <w:rPr>
+          <w:noProof/>
+        </w:rPr>
+        <w:drawing>
+          <wp:inline distT="0" distB="0" distL="0" distR="0" wp14:anchorId="5701AB95" wp14:editId="6EC878F8">
+            <wp:extent cx="5400040" cy="2560320"/>
+            <wp:effectExtent l="0" t="0" r="0" b="0"/>
+            <wp:docPr id="20" name="Imagen 20"/>
+            <wp:cNvGraphicFramePr>
+              <a:graphicFrameLocks xmlns:a="http://schemas.openxmlformats.org/drawingml/2006/main" noChangeAspect="1"/>
+            </wp:cNvGraphicFramePr>
+            <a:graphic xmlns:a="http://schemas.openxmlformats.org/drawingml/2006/main">
+              <a:graphicData uri="http://schemas.openxmlformats.org/drawingml/2006/picture">
+                <pic:pic xmlns:pic="http://schemas.openxmlformats.org/drawingml/2006/picture">
+                  <pic:nvPicPr>
+                    <pic:cNvPr id="1" name=""/>
+                    <pic:cNvPicPr/>
+                  </pic:nvPicPr>
+                  <pic:blipFill rotWithShape="1">
+                    <a:blip r:embed="rId22"/>
+                    <a:srcRect t="10033" b="5686"/>
+                    <a:stretch/>
+                  </pic:blipFill>
+                  <pic:spPr bwMode="auto">
+                    <a:xfrm>
+                      <a:off x="0" y="0"/>
+                      <a:ext cx="5400040" cy="2560320"/>
+                    </a:xfrm>
+                    <a:prstGeom prst="rect">
+                      <a:avLst/>
+                    </a:prstGeom>
+                    <a:ln>
+                      <a:noFill/>
+                    </a:ln>
+                    <a:extLst>
+                      <a:ext uri="{53640926-AAD7-44D8-BBD7-CCE9431645EC}">
+                        <a14:shadowObscured xmlns:a14="http://schemas.microsoft.com/office/drawing/2010/main"/>
+                      </a:ext>
+                    </a:extLst>
+                  </pic:spPr>
+                </pic:pic>
+              </a:graphicData>
+            </a:graphic>
+          </wp:inline>
+        </w:drawing>
+      </w:r>
+    </w:p>
+    <w:p>
+      <w:pPr>
+        <w:rPr>
+          <w:b/>
+          <w:bCs/>
+        </w:rPr>
+      </w:pPr>
+    </w:p>
+    <w:p>
+      <w:pPr>
+        <w:rPr>
+          <w:b/>
+          <w:bCs/>
+        </w:rPr>
+      </w:pPr>
+      <w:r>
+        <w:rPr>
+          <w:b/>
+          <w:bCs/>
+        </w:rPr>
+        <w:t>Historia Clínica de Mascota</w:t>
+      </w:r>
+    </w:p>
+    <w:p>
+      <w:pPr>
+        <w:rPr>
+          <w:b/>
+          <w:bCs/>
+        </w:rPr>
+      </w:pPr>
+      <w:r>
+        <w:rPr>
+          <w:b/>
+          <w:bCs/>
+        </w:rPr>
+        <w:tab/>
+      </w:r>
+      <w:r>
+        <w:t>Al presionar el botón “</w:t>
+      </w:r>
+      <w:r>
+        <w:t xml:space="preserve">Historia </w:t>
+      </w:r>
+      <w:proofErr w:type="spellStart"/>
+      <w:r>
+        <w:t>Clinica</w:t>
+      </w:r>
+      <w:proofErr w:type="spellEnd"/>
+      <w:r>
+        <w:t xml:space="preserve">”, se abrirá una ventana(modal) que permite </w:t>
+      </w:r>
+      <w:r>
+        <w:t>visualizar</w:t>
+      </w:r>
+      <w:r>
+        <w:t xml:space="preserve"> los datos de la </w:t>
+      </w:r>
+      <w:r>
+        <w:t xml:space="preserve">última visita de la </w:t>
+      </w:r>
+      <w:r>
+        <w:t>Mascota</w:t>
+      </w:r>
+      <w:r>
+        <w:t xml:space="preserve"> y sus detalles</w:t>
+      </w:r>
+      <w:r>
+        <w:t xml:space="preserve">. </w:t>
+      </w:r>
+    </w:p>
+    <w:p>
+      <w:pPr>
+        <w:rPr>
+          <w:b/>
+          <w:bCs/>
+        </w:rPr>
+      </w:pPr>
+    </w:p>
+    <w:p>
+      <w:pPr>
+        <w:rPr>
+          <w:b/>
+          <w:bCs/>
+        </w:rPr>
+      </w:pPr>
+    </w:p>
+    <w:p>
+      <w:pPr>
+        <w:rPr>
+          <w:b/>
+          <w:bCs/>
+        </w:rPr>
+      </w:pPr>
+    </w:p>
+    <w:p>
+      <w:pPr>
+        <w:rPr>
+          <w:b/>
+          <w:bCs/>
+        </w:rPr>
+      </w:pPr>
+    </w:p>
+    <w:p>
+      <w:pPr>
+        <w:rPr>
+          <w:b/>
+          <w:bCs/>
+        </w:rPr>
+      </w:pPr>
+    </w:p>
+    <w:p>
+      <w:pPr>
+        <w:rPr>
+          <w:b/>
+          <w:bCs/>
+        </w:rPr>
+      </w:pPr>
+    </w:p>
+    <w:p>
+      <w:pPr>
+        <w:rPr>
+          <w:b/>
+          <w:bCs/>
+        </w:rPr>
+      </w:pPr>
+    </w:p>
+    <w:p>
+      <w:pPr>
+        <w:rPr>
+          <w:b/>
+          <w:bCs/>
+        </w:rPr>
+      </w:pPr>
+    </w:p>
+    <w:p>
+      <w:pPr>
+        <w:rPr>
+          <w:b/>
+          <w:bCs/>
+        </w:rPr>
+      </w:pPr>
+    </w:p>
+    <w:p>
+      <w:pPr>
+        <w:rPr>
+          <w:b/>
+          <w:bCs/>
+        </w:rPr>
+      </w:pPr>
+    </w:p>
+    <w:p>
+      <w:pPr>
+        <w:rPr>
+          <w:b/>
+          <w:bCs/>
+        </w:rPr>
+      </w:pPr>
+    </w:p>
+    <w:p>
+      <w:pPr>
+        <w:rPr>
+          <w:b/>
+          <w:bCs/>
+        </w:rPr>
+      </w:pPr>
+    </w:p>
+    <w:p>
+      <w:pPr>
+        <w:rPr>
+          <w:b/>
+          <w:bCs/>
+        </w:rPr>
+      </w:pPr>
+    </w:p>
+    <w:p>
+      <w:pPr>
+        <w:rPr>
+          <w:b/>
+          <w:bCs/>
+        </w:rPr>
+      </w:pPr>
+      <w:r>
+        <w:rPr>
+          <w:b/>
+          <w:bCs/>
+        </w:rPr>
+        <w:lastRenderedPageBreak/>
+        <w:t>Dar baja a una Mascota</w:t>
+      </w:r>
+    </w:p>
+    <w:p>
+      <w:pPr>
+        <w:ind w:firstLine="708"/>
+      </w:pPr>
+      <w:r>
+        <w:t>Al presionar el botón “</w:t>
+      </w:r>
+      <w:r>
+        <w:t>Dar Baja</w:t>
+      </w:r>
+      <w:r>
+        <w:t xml:space="preserve">”, se abrirá una ventana(modal) con una advertencia que preguntará si de verdad quiere </w:t>
+      </w:r>
+      <w:r>
+        <w:t>dar la Baja a la mascota</w:t>
+      </w:r>
+      <w:r>
+        <w:t xml:space="preserve">, con los botones “Si, </w:t>
+      </w:r>
+      <w:r>
+        <w:t>dar Baja</w:t>
+      </w:r>
+      <w:r>
+        <w:t>” y “Cancelar”.</w:t>
+      </w:r>
+      <w:r>
+        <w:t xml:space="preserve"> </w:t>
+      </w:r>
+      <w:r>
+        <w:t xml:space="preserve">En caso de </w:t>
+      </w:r>
+      <w:r>
+        <w:t>Dar Baja</w:t>
+      </w:r>
+      <w:r>
+        <w:t xml:space="preserve">, si no existe ningún error, el registro se </w:t>
+      </w:r>
+      <w:r>
+        <w:t>dará de Baja</w:t>
+      </w:r>
+      <w:r>
+        <w:t xml:space="preserve"> correctamente. En caso contrario, se mostrará un mensaje indicando el problema para que pueda corregirlo y volver a intentar.</w:t>
+      </w:r>
+    </w:p>
+    <w:p>
+      <w:pPr>
+        <w:ind w:firstLine="708"/>
+        <w:rPr>
+          <w:noProof/>
+        </w:rPr>
+      </w:pPr>
+      <w:r>
+        <w:rPr>
+          <w:noProof/>
+        </w:rPr>
+        <w:drawing>
+          <wp:anchor distT="0" distB="0" distL="114300" distR="114300" simplePos="0" relativeHeight="251660288" behindDoc="0" locked="0" layoutInCell="1" allowOverlap="1" wp14:anchorId="3227DB92" wp14:editId="178AD02B">
+            <wp:simplePos x="0" y="0"/>
+            <wp:positionH relativeFrom="margin">
+              <wp:align>left</wp:align>
+            </wp:positionH>
+            <wp:positionV relativeFrom="paragraph">
+              <wp:posOffset>139700</wp:posOffset>
+            </wp:positionV>
+            <wp:extent cx="5400040" cy="2537460"/>
+            <wp:effectExtent l="0" t="0" r="0" b="0"/>
+            <wp:wrapNone/>
+            <wp:docPr id="21" name="Imagen 21"/>
+            <wp:cNvGraphicFramePr>
+              <a:graphicFrameLocks xmlns:a="http://schemas.openxmlformats.org/drawingml/2006/main" noChangeAspect="1"/>
+            </wp:cNvGraphicFramePr>
+            <a:graphic xmlns:a="http://schemas.openxmlformats.org/drawingml/2006/main">
+              <a:graphicData uri="http://schemas.openxmlformats.org/drawingml/2006/picture">
+                <pic:pic xmlns:pic="http://schemas.openxmlformats.org/drawingml/2006/picture">
+                  <pic:nvPicPr>
+                    <pic:cNvPr id="1" name=""/>
+                    <pic:cNvPicPr/>
+                  </pic:nvPicPr>
+                  <pic:blipFill rotWithShape="1">
+                    <a:blip r:embed="rId23" cstate="print">
+                      <a:extLst>
+                        <a:ext uri="{28A0092B-C50C-407E-A947-70E740481C1C}">
+                          <a14:useLocalDpi xmlns:a14="http://schemas.microsoft.com/office/drawing/2010/main" val="0"/>
+                        </a:ext>
+                      </a:extLst>
+                    </a:blip>
+                    <a:srcRect t="10535" b="5936"/>
+                    <a:stretch/>
+                  </pic:blipFill>
+                  <pic:spPr bwMode="auto">
+                    <a:xfrm>
+                      <a:off x="0" y="0"/>
+                      <a:ext cx="5400040" cy="2537460"/>
+                    </a:xfrm>
+                    <a:prstGeom prst="rect">
+                      <a:avLst/>
+                    </a:prstGeom>
+                    <a:ln>
+                      <a:noFill/>
+                    </a:ln>
+                    <a:extLst>
+                      <a:ext uri="{53640926-AAD7-44D8-BBD7-CCE9431645EC}">
+                        <a14:shadowObscured xmlns:a14="http://schemas.microsoft.com/office/drawing/2010/main"/>
+                      </a:ext>
+                    </a:extLst>
+                  </pic:spPr>
+                </pic:pic>
+              </a:graphicData>
+            </a:graphic>
+          </wp:anchor>
+        </w:drawing>
+      </w:r>
+    </w:p>
+    <w:p>
+      <w:pPr>
+        <w:ind w:firstLine="708"/>
+      </w:pPr>
+    </w:p>
+    <w:p>
+      <w:pPr>
+        <w:rPr>
+          <w:b/>
+          <w:bCs/>
+        </w:rPr>
+      </w:pPr>
+    </w:p>
+    <w:p>
+      <w:pPr>
+        <w:rPr>
+          <w:b/>
+          <w:bCs/>
+        </w:rPr>
+      </w:pPr>
+    </w:p>
+    <w:p>
+      <w:pPr>
+        <w:rPr>
+          <w:b/>
+          <w:bCs/>
+        </w:rPr>
+      </w:pPr>
+    </w:p>
+    <w:p>
+      <w:pPr>
+        <w:rPr>
+          <w:b/>
+          <w:bCs/>
+        </w:rPr>
+      </w:pPr>
+    </w:p>
+    <w:p>
+      <w:pPr>
+        <w:rPr>
+          <w:b/>
+          <w:bCs/>
+        </w:rPr>
+      </w:pPr>
+    </w:p>
+    <w:p>
+      <w:pPr>
+        <w:rPr>
+          <w:b/>
+          <w:bCs/>
+        </w:rPr>
+      </w:pPr>
+    </w:p>
+    <w:p>
+      <w:pPr>
+        <w:rPr>
+          <w:b/>
+          <w:bCs/>
+        </w:rPr>
+      </w:pPr>
+    </w:p>
+    <w:p>
+      <w:pPr>
+        <w:rPr>
+          <w:b/>
+          <w:bCs/>
+        </w:rPr>
+      </w:pPr>
+    </w:p>
+    <w:p>
+      <w:pPr>
+        <w:rPr>
+          <w:b/>
+          <w:bCs/>
+        </w:rPr>
+      </w:pPr>
+    </w:p>
+    <w:p>
+      <w:pPr>
+        <w:rPr>
+          <w:b/>
+          <w:bCs/>
+        </w:rPr>
+      </w:pPr>
+    </w:p>
+    <w:p>
+      <w:pPr>
+        <w:rPr>
+          <w:b/>
+          <w:bCs/>
+        </w:rPr>
+      </w:pPr>
+    </w:p>
+    <w:p>
+      <w:pPr>
+        <w:rPr>
+          <w:b/>
+          <w:bCs/>
+        </w:rPr>
+      </w:pPr>
+    </w:p>
+    <w:p>
+      <w:pPr>
+        <w:rPr>
+          <w:b/>
+          <w:bCs/>
+        </w:rPr>
+      </w:pPr>
+    </w:p>
+    <w:p>
+      <w:pPr>
+        <w:rPr>
+          <w:b/>
+          <w:bCs/>
+        </w:rPr>
+      </w:pPr>
+    </w:p>
+    <w:p>
+      <w:pPr>
+        <w:rPr>
+          <w:b/>
+          <w:bCs/>
+        </w:rPr>
+      </w:pPr>
+    </w:p>
+    <w:p>
+      <w:pPr>
+        <w:rPr>
+          <w:b/>
+          <w:bCs/>
+        </w:rPr>
+      </w:pPr>
+    </w:p>
+    <w:p>
+      <w:pPr>
+        <w:rPr>
+          <w:b/>
+          <w:bCs/>
+        </w:rPr>
+      </w:pPr>
+    </w:p>
+    <w:p>
+      <w:pPr>
+        <w:rPr>
+          <w:b/>
+          <w:bCs/>
+        </w:rPr>
+      </w:pPr>
+    </w:p>
+    <w:p>
+      <w:pPr>
+        <w:rPr>
+          <w:b/>
+          <w:bCs/>
+        </w:rPr>
+      </w:pPr>
+    </w:p>
+    <w:p>
+      <w:pPr>
+        <w:rPr>
+          <w:b/>
+          <w:bCs/>
+        </w:rPr>
+      </w:pPr>
+    </w:p>
+    <w:p>
+      <w:pPr>
+        <w:rPr>
+          <w:b/>
+          <w:bCs/>
+        </w:rPr>
+      </w:pPr>
+    </w:p>
+    <w:p>
+      <w:pPr>
+        <w:rPr>
+          <w:b/>
+          <w:bCs/>
+        </w:rPr>
+      </w:pPr>
+    </w:p>
+    <w:p>
+      <w:pPr>
+        <w:rPr>
+          <w:b/>
+          <w:bCs/>
+        </w:rPr>
+      </w:pPr>
+    </w:p>
+    <w:p>
+      <w:pPr>
+        <w:rPr>
+          <w:b/>
+          <w:bCs/>
+        </w:rPr>
+      </w:pPr>
+    </w:p>
+    <w:p>
+      <w:pPr>
+        <w:rPr>
+          <w:b/>
+          <w:bCs/>
+        </w:rPr>
+      </w:pPr>
+    </w:p>
+    <w:p>
+      <w:pPr>
+        <w:rPr>
+          <w:b/>
+          <w:bCs/>
+        </w:rPr>
+      </w:pPr>
+    </w:p>
+    <w:p>
+      <w:pPr>
+        <w:rPr>
+          <w:b/>
+          <w:bCs/>
+        </w:rPr>
+      </w:pPr>
+    </w:p>
+    <w:p>
+      <w:pPr>
+        <w:rPr>
+          <w:b/>
+          <w:bCs/>
+        </w:rPr>
+      </w:pPr>
+    </w:p>
+    <w:p>
+      <w:pPr>
+        <w:rPr>
+          <w:b/>
+          <w:bCs/>
+        </w:rPr>
+      </w:pPr>
+    </w:p>
+    <w:p>
+      <w:pPr>
+        <w:rPr>
+          <w:b/>
+          <w:bCs/>
+        </w:rPr>
+      </w:pPr>
+    </w:p>
+    <w:p>
+      <w:pPr>
+        <w:rPr>
+          <w:b/>
+          <w:bCs/>
+        </w:rPr>
+      </w:pPr>
+    </w:p>
+    <w:p>
+      <w:pPr>
+        <w:rPr>
+          <w:b/>
+          <w:bCs/>
+        </w:rPr>
+      </w:pPr>
+    </w:p>
+    <w:p>
+      <w:pPr>
+        <w:rPr>
+          <w:b/>
+          <w:bCs/>
+        </w:rPr>
+      </w:pPr>
+    </w:p>
+    <w:p>
+      <w:pPr>
+        <w:rPr>
+          <w:b/>
+          <w:bCs/>
+        </w:rPr>
+      </w:pPr>
+      <w:r>
+        <w:rPr>
+          <w:b/>
+          <w:bCs/>
+        </w:rPr>
         <w:t>Soluciones de problemas frecuentes</w:t>
       </w:r>
     </w:p>
@@ -1131,7 +3192,6 @@
         </w:numPr>
       </w:pPr>
       <w:r>
-        <w:lastRenderedPageBreak/>
         <w:t>No puedo ver un empleado, mascota o cliente</w:t>
       </w:r>
     </w:p>
@@ -1245,7 +3305,7 @@
       </w:r>
     </w:p>
     <w:sectPr>
-      <w:footerReference w:type="default" r:id="rId13"/>
+      <w:footerReference w:type="default" r:id="rId24"/>
       <w:pgSz w:w="11906" w:h="16838"/>
       <w:pgMar w:top="1417" w:right="1701" w:bottom="1417" w:left="1701" w:header="708" w:footer="708" w:gutter="0"/>
       <w:cols w:space="708"/>
@@ -1290,6 +3350,7 @@
         <w:docPartUnique/>
       </w:docPartObj>
     </w:sdtPr>
+    <w:sdtEndPr/>
     <w:sdtContent>
       <w:p>
         <w:pPr>
@@ -1322,6 +3383,7 @@
       <w:pStyle w:val="Piedepgina"/>
     </w:pPr>
   </w:p>
+  <w:p/>
 </w:ftr>
 </file>
 

</xml_diff>